<commit_message>
corrected minor grammatical mistakes
</commit_message>
<xml_diff>
--- a/ECE532_Team3_Project.docx
+++ b/ECE532_Team3_Project.docx
@@ -13,23 +13,771 @@
           <w:szCs w:val="28"/>
         </w:rPr>
       </w:pPr>
-      <w:r>
+    </w:p>
+    <w:p>
+      <w:pPr>
+        <w:pStyle w:val="NoSpacing"/>
+        <w:spacing w:after="120"/>
         <w:rPr>
           <w:b/>
           <w:bCs/>
           <w:sz w:val="28"/>
           <w:szCs w:val="28"/>
         </w:rPr>
-        <w:t>Team 3 Project</w:t>
-      </w:r>
-      <w:r>
+      </w:pPr>
+    </w:p>
+    <w:p>
+      <w:pPr>
         <w:rPr>
           <w:b/>
           <w:bCs/>
           <w:sz w:val="28"/>
           <w:szCs w:val="28"/>
         </w:rPr>
-        <w:tab/>
+      </w:pPr>
+      <w:r>
+        <w:rPr>
+          <w:b/>
+          <w:bCs/>
+          <w:noProof/>
+          <w:sz w:val="28"/>
+          <w:szCs w:val="28"/>
+        </w:rPr>
+        <mc:AlternateContent>
+          <mc:Choice Requires="wps">
+            <w:drawing>
+              <wp:anchor distT="45720" distB="45720" distL="114300" distR="114300" simplePos="0" relativeHeight="251659264" behindDoc="0" locked="0" layoutInCell="1" allowOverlap="1" wp14:anchorId="62D24F54" wp14:editId="25DA8855">
+                <wp:simplePos x="0" y="0"/>
+                <wp:positionH relativeFrom="column">
+                  <wp:posOffset>-7620</wp:posOffset>
+                </wp:positionH>
+                <wp:positionV relativeFrom="paragraph">
+                  <wp:posOffset>1546860</wp:posOffset>
+                </wp:positionV>
+                <wp:extent cx="5943600" cy="1977390"/>
+                <wp:effectExtent l="0" t="0" r="0" b="3810"/>
+                <wp:wrapSquare wrapText="bothSides"/>
+                <wp:docPr id="217" name="Text Box 2"/>
+                <wp:cNvGraphicFramePr>
+                  <a:graphicFrameLocks xmlns:a="http://schemas.openxmlformats.org/drawingml/2006/main"/>
+                </wp:cNvGraphicFramePr>
+                <a:graphic xmlns:a="http://schemas.openxmlformats.org/drawingml/2006/main">
+                  <a:graphicData uri="http://schemas.microsoft.com/office/word/2010/wordprocessingShape">
+                    <wps:wsp>
+                      <wps:cNvSpPr txBox="1">
+                        <a:spLocks noChangeArrowheads="1"/>
+                      </wps:cNvSpPr>
+                      <wps:spPr bwMode="auto">
+                        <a:xfrm>
+                          <a:off x="0" y="0"/>
+                          <a:ext cx="5943600" cy="1977390"/>
+                        </a:xfrm>
+                        <a:prstGeom prst="rect">
+                          <a:avLst/>
+                        </a:prstGeom>
+                        <a:solidFill>
+                          <a:srgbClr val="FFFFFF"/>
+                        </a:solidFill>
+                        <a:ln w="9525">
+                          <a:noFill/>
+                          <a:miter lim="800000"/>
+                          <a:headEnd/>
+                          <a:tailEnd/>
+                        </a:ln>
+                      </wps:spPr>
+                      <wps:txbx>
+                        <w:txbxContent>
+                          <w:p>
+                            <w:pPr>
+                              <w:pStyle w:val="NoSpacing"/>
+                              <w:spacing w:after="120"/>
+                              <w:jc w:val="center"/>
+                              <w:rPr>
+                                <w:b/>
+                                <w:bCs/>
+                                <w:sz w:val="36"/>
+                                <w:szCs w:val="36"/>
+                              </w:rPr>
+                            </w:pPr>
+                            <w:r>
+                              <w:rPr>
+                                <w:b/>
+                                <w:bCs/>
+                                <w:sz w:val="36"/>
+                                <w:szCs w:val="36"/>
+                              </w:rPr>
+                              <w:t>Modeling &amp;</w:t>
+                            </w:r>
+                            <w:r>
+                              <w:rPr>
+                                <w:b/>
+                                <w:bCs/>
+                                <w:sz w:val="36"/>
+                                <w:szCs w:val="36"/>
+                              </w:rPr>
+                              <w:t xml:space="preserve"> Taste Matching</w:t>
+                            </w:r>
+                            <w:r>
+                              <w:rPr>
+                                <w:b/>
+                                <w:bCs/>
+                                <w:sz w:val="36"/>
+                                <w:szCs w:val="36"/>
+                              </w:rPr>
+                              <w:t xml:space="preserve"> in a Real-World Application</w:t>
+                            </w:r>
+                          </w:p>
+                          <w:p>
+                            <w:pPr>
+                              <w:pStyle w:val="NoSpacing"/>
+                              <w:spacing w:after="120"/>
+                              <w:jc w:val="center"/>
+                              <w:rPr>
+                                <w:sz w:val="28"/>
+                                <w:szCs w:val="28"/>
+                              </w:rPr>
+                            </w:pPr>
+                            <w:r>
+                              <w:rPr>
+                                <w:i/>
+                                <w:iCs/>
+                                <w:sz w:val="28"/>
+                                <w:szCs w:val="28"/>
+                              </w:rPr>
+                              <w:t>Team 3 Project</w:t>
+                            </w:r>
+                            <w:r>
+                              <w:rPr>
+                                <w:i/>
+                                <w:iCs/>
+                                <w:sz w:val="28"/>
+                                <w:szCs w:val="28"/>
+                              </w:rPr>
+                              <w:t>, CS/ME/ECE532, Fall 2019</w:t>
+                            </w:r>
+                          </w:p>
+                          <w:p>
+                            <w:pPr>
+                              <w:pStyle w:val="NoSpacing"/>
+                              <w:spacing w:after="120"/>
+                              <w:jc w:val="center"/>
+                              <w:rPr>
+                                <w:sz w:val="28"/>
+                                <w:szCs w:val="28"/>
+                              </w:rPr>
+                            </w:pPr>
+                          </w:p>
+                          <w:tbl>
+                            <w:tblPr>
+                              <w:tblStyle w:val="TableGrid"/>
+                              <w:tblW w:w="0" w:type="auto"/>
+                              <w:jc w:val="center"/>
+                              <w:tblBorders>
+                                <w:top w:val="none" w:sz="0" w:space="0" w:color="auto"/>
+                                <w:left w:val="none" w:sz="0" w:space="0" w:color="auto"/>
+                                <w:bottom w:val="none" w:sz="0" w:space="0" w:color="auto"/>
+                                <w:right w:val="none" w:sz="0" w:space="0" w:color="auto"/>
+                                <w:insideH w:val="none" w:sz="0" w:space="0" w:color="auto"/>
+                                <w:insideV w:val="none" w:sz="0" w:space="0" w:color="auto"/>
+                              </w:tblBorders>
+                              <w:tblLook w:val="04A0" w:firstRow="1" w:lastRow="0" w:firstColumn="1" w:lastColumn="0" w:noHBand="0" w:noVBand="1"/>
+                            </w:tblPr>
+                            <w:tblGrid>
+                              <w:gridCol w:w="2880"/>
+                              <w:gridCol w:w="2880"/>
+                            </w:tblGrid>
+                            <w:tr>
+                              <w:trPr>
+                                <w:jc w:val="center"/>
+                              </w:trPr>
+                              <w:tc>
+                                <w:tcPr>
+                                  <w:tcW w:w="2880" w:type="dxa"/>
+                                  <w:vAlign w:val="center"/>
+                                </w:tcPr>
+                                <w:p>
+                                  <w:pPr>
+                                    <w:pStyle w:val="NoSpacing"/>
+                                    <w:spacing w:after="120"/>
+                                    <w:jc w:val="right"/>
+                                    <w:rPr>
+                                      <w:sz w:val="24"/>
+                                      <w:szCs w:val="24"/>
+                                    </w:rPr>
+                                  </w:pPr>
+                                  <w:proofErr w:type="spellStart"/>
+                                  <w:r>
+                                    <w:rPr>
+                                      <w:sz w:val="24"/>
+                                      <w:szCs w:val="24"/>
+                                    </w:rPr>
+                                    <w:t>Mykola</w:t>
+                                  </w:r>
+                                  <w:proofErr w:type="spellEnd"/>
+                                  <w:r>
+                                    <w:rPr>
+                                      <w:sz w:val="24"/>
+                                      <w:szCs w:val="24"/>
+                                    </w:rPr>
+                                    <w:t xml:space="preserve"> Kravchenko</w:t>
+                                  </w:r>
+                                  <w:r>
+                                    <w:rPr>
+                                      <w:sz w:val="24"/>
+                                      <w:szCs w:val="24"/>
+                                    </w:rPr>
+                                    <w:t xml:space="preserve"> -</w:t>
+                                  </w:r>
+                                </w:p>
+                              </w:tc>
+                              <w:tc>
+                                <w:tcPr>
+                                  <w:tcW w:w="2880" w:type="dxa"/>
+                                  <w:vAlign w:val="center"/>
+                                </w:tcPr>
+                                <w:p>
+                                  <w:pPr>
+                                    <w:pStyle w:val="NoSpacing"/>
+                                    <w:spacing w:after="120"/>
+                                    <w:rPr>
+                                      <w:sz w:val="24"/>
+                                      <w:szCs w:val="24"/>
+                                    </w:rPr>
+                                  </w:pPr>
+                                  <w:r>
+                                    <w:rPr>
+                                      <w:sz w:val="24"/>
+                                      <w:szCs w:val="24"/>
+                                    </w:rPr>
+                                    <w:t>mkravchenko@wisc.edu</w:t>
+                                  </w:r>
+                                </w:p>
+                              </w:tc>
+                            </w:tr>
+                            <w:tr>
+                              <w:trPr>
+                                <w:jc w:val="center"/>
+                              </w:trPr>
+                              <w:tc>
+                                <w:tcPr>
+                                  <w:tcW w:w="2880" w:type="dxa"/>
+                                  <w:vAlign w:val="center"/>
+                                </w:tcPr>
+                                <w:p>
+                                  <w:pPr>
+                                    <w:pStyle w:val="NoSpacing"/>
+                                    <w:spacing w:after="120"/>
+                                    <w:jc w:val="right"/>
+                                    <w:rPr>
+                                      <w:sz w:val="24"/>
+                                      <w:szCs w:val="24"/>
+                                    </w:rPr>
+                                  </w:pPr>
+                                  <w:r>
+                                    <w:rPr>
+                                      <w:sz w:val="24"/>
+                                      <w:szCs w:val="24"/>
+                                    </w:rPr>
+                                    <w:t xml:space="preserve">Benjamin </w:t>
+                                  </w:r>
+                                  <w:proofErr w:type="spellStart"/>
+                                  <w:r>
+                                    <w:rPr>
+                                      <w:sz w:val="24"/>
+                                      <w:szCs w:val="24"/>
+                                    </w:rPr>
+                                    <w:t>Razidlo</w:t>
+                                  </w:r>
+                                  <w:proofErr w:type="spellEnd"/>
+                                  <w:r>
+                                    <w:rPr>
+                                      <w:sz w:val="24"/>
+                                      <w:szCs w:val="24"/>
+                                    </w:rPr>
+                                    <w:t xml:space="preserve"> </w:t>
+                                  </w:r>
+                                  <w:r>
+                                    <w:rPr>
+                                      <w:sz w:val="24"/>
+                                      <w:szCs w:val="24"/>
+                                    </w:rPr>
+                                    <w:t>-</w:t>
+                                  </w:r>
+                                </w:p>
+                              </w:tc>
+                              <w:tc>
+                                <w:tcPr>
+                                  <w:tcW w:w="2880" w:type="dxa"/>
+                                  <w:vAlign w:val="center"/>
+                                </w:tcPr>
+                                <w:p>
+                                  <w:pPr>
+                                    <w:pStyle w:val="NoSpacing"/>
+                                    <w:spacing w:after="120"/>
+                                    <w:rPr>
+                                      <w:sz w:val="24"/>
+                                      <w:szCs w:val="24"/>
+                                    </w:rPr>
+                                  </w:pPr>
+                                  <w:r>
+                                    <w:rPr>
+                                      <w:sz w:val="24"/>
+                                      <w:szCs w:val="24"/>
+                                    </w:rPr>
+                                    <w:t>brazidlo@wisc.edu</w:t>
+                                  </w:r>
+                                </w:p>
+                              </w:tc>
+                            </w:tr>
+                            <w:tr>
+                              <w:trPr>
+                                <w:jc w:val="center"/>
+                              </w:trPr>
+                              <w:tc>
+                                <w:tcPr>
+                                  <w:tcW w:w="2880" w:type="dxa"/>
+                                  <w:vAlign w:val="center"/>
+                                </w:tcPr>
+                                <w:p>
+                                  <w:pPr>
+                                    <w:pStyle w:val="NoSpacing"/>
+                                    <w:spacing w:after="120"/>
+                                    <w:jc w:val="right"/>
+                                    <w:rPr>
+                                      <w:sz w:val="24"/>
+                                      <w:szCs w:val="24"/>
+                                    </w:rPr>
+                                  </w:pPr>
+                                  <w:r>
+                                    <w:rPr>
+                                      <w:sz w:val="24"/>
+                                      <w:szCs w:val="24"/>
+                                    </w:rPr>
+                                    <w:t>Carl Shenk -</w:t>
+                                  </w:r>
+                                </w:p>
+                              </w:tc>
+                              <w:tc>
+                                <w:tcPr>
+                                  <w:tcW w:w="2880" w:type="dxa"/>
+                                  <w:vAlign w:val="center"/>
+                                </w:tcPr>
+                                <w:p>
+                                  <w:pPr>
+                                    <w:pStyle w:val="NoSpacing"/>
+                                    <w:spacing w:after="120"/>
+                                    <w:rPr>
+                                      <w:sz w:val="24"/>
+                                      <w:szCs w:val="24"/>
+                                    </w:rPr>
+                                  </w:pPr>
+                                  <w:r>
+                                    <w:rPr>
+                                      <w:sz w:val="24"/>
+                                      <w:szCs w:val="24"/>
+                                    </w:rPr>
+                                    <w:t>Shenk2@wisc.edu</w:t>
+                                  </w:r>
+                                </w:p>
+                              </w:tc>
+                            </w:tr>
+                          </w:tbl>
+                          <w:p>
+                            <w:pPr>
+                              <w:pStyle w:val="NoSpacing"/>
+                              <w:spacing w:after="120"/>
+                              <w:rPr>
+                                <w:sz w:val="24"/>
+                                <w:szCs w:val="24"/>
+                              </w:rPr>
+                            </w:pPr>
+                          </w:p>
+                          <w:p>
+                            <w:pPr>
+                              <w:pStyle w:val="NoSpacing"/>
+                              <w:spacing w:after="120"/>
+                              <w:jc w:val="center"/>
+                              <w:rPr>
+                                <w:sz w:val="24"/>
+                                <w:szCs w:val="24"/>
+                              </w:rPr>
+                            </w:pPr>
+                          </w:p>
+                          <w:p>
+                            <w:pPr>
+                              <w:pStyle w:val="NoSpacing"/>
+                              <w:spacing w:after="120"/>
+                              <w:jc w:val="center"/>
+                              <w:rPr>
+                                <w:i/>
+                                <w:iCs/>
+                                <w:sz w:val="28"/>
+                                <w:szCs w:val="28"/>
+                              </w:rPr>
+                            </w:pPr>
+                          </w:p>
+                        </w:txbxContent>
+                      </wps:txbx>
+                      <wps:bodyPr rot="0" vert="horz" wrap="square" lIns="91440" tIns="45720" rIns="91440" bIns="45720" anchor="t" anchorCtr="0">
+                        <a:noAutofit/>
+                      </wps:bodyPr>
+                    </wps:wsp>
+                  </a:graphicData>
+                </a:graphic>
+                <wp14:sizeRelH relativeFrom="margin">
+                  <wp14:pctWidth>0</wp14:pctWidth>
+                </wp14:sizeRelH>
+                <wp14:sizeRelV relativeFrom="margin">
+                  <wp14:pctHeight>0</wp14:pctHeight>
+                </wp14:sizeRelV>
+              </wp:anchor>
+            </w:drawing>
+          </mc:Choice>
+          <mc:Fallback>
+            <w:pict>
+              <v:shapetype w14:anchorId="62D24F54" id="_x0000_t202" coordsize="21600,21600" o:spt="202" path="m,l,21600r21600,l21600,xe">
+                <v:stroke joinstyle="miter"/>
+                <v:path gradientshapeok="t" o:connecttype="rect"/>
+              </v:shapetype>
+              <v:shape id="Text Box 2" o:spid="_x0000_s1026" type="#_x0000_t202" style="position:absolute;margin-left:-.6pt;margin-top:121.8pt;width:468pt;height:155.7pt;z-index:251659264;visibility:visible;mso-wrap-style:square;mso-width-percent:0;mso-height-percent:0;mso-wrap-distance-left:9pt;mso-wrap-distance-top:3.6pt;mso-wrap-distance-right:9pt;mso-wrap-distance-bottom:3.6pt;mso-position-horizontal:absolute;mso-position-horizontal-relative:text;mso-position-vertical:absolute;mso-position-vertical-relative:text;mso-width-percent:0;mso-height-percent:0;mso-width-relative:margin;mso-height-relative:margin;v-text-anchor:top" o:gfxdata="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" stroked="f">
+                <v:textbox>
+                  <w:txbxContent>
+                    <w:p>
+                      <w:pPr>
+                        <w:pStyle w:val="NoSpacing"/>
+                        <w:spacing w:after="120"/>
+                        <w:jc w:val="center"/>
+                        <w:rPr>
+                          <w:b/>
+                          <w:bCs/>
+                          <w:sz w:val="36"/>
+                          <w:szCs w:val="36"/>
+                        </w:rPr>
+                      </w:pPr>
+                      <w:r>
+                        <w:rPr>
+                          <w:b/>
+                          <w:bCs/>
+                          <w:sz w:val="36"/>
+                          <w:szCs w:val="36"/>
+                        </w:rPr>
+                        <w:t>Modeling &amp;</w:t>
+                      </w:r>
+                      <w:r>
+                        <w:rPr>
+                          <w:b/>
+                          <w:bCs/>
+                          <w:sz w:val="36"/>
+                          <w:szCs w:val="36"/>
+                        </w:rPr>
+                        <w:t xml:space="preserve"> Taste Matching</w:t>
+                      </w:r>
+                      <w:r>
+                        <w:rPr>
+                          <w:b/>
+                          <w:bCs/>
+                          <w:sz w:val="36"/>
+                          <w:szCs w:val="36"/>
+                        </w:rPr>
+                        <w:t xml:space="preserve"> in a Real-World Application</w:t>
+                      </w:r>
+                    </w:p>
+                    <w:p>
+                      <w:pPr>
+                        <w:pStyle w:val="NoSpacing"/>
+                        <w:spacing w:after="120"/>
+                        <w:jc w:val="center"/>
+                        <w:rPr>
+                          <w:sz w:val="28"/>
+                          <w:szCs w:val="28"/>
+                        </w:rPr>
+                      </w:pPr>
+                      <w:r>
+                        <w:rPr>
+                          <w:i/>
+                          <w:iCs/>
+                          <w:sz w:val="28"/>
+                          <w:szCs w:val="28"/>
+                        </w:rPr>
+                        <w:t>Team 3 Project</w:t>
+                      </w:r>
+                      <w:r>
+                        <w:rPr>
+                          <w:i/>
+                          <w:iCs/>
+                          <w:sz w:val="28"/>
+                          <w:szCs w:val="28"/>
+                        </w:rPr>
+                        <w:t>, CS/ME/ECE532, Fall 2019</w:t>
+                      </w:r>
+                    </w:p>
+                    <w:p>
+                      <w:pPr>
+                        <w:pStyle w:val="NoSpacing"/>
+                        <w:spacing w:after="120"/>
+                        <w:jc w:val="center"/>
+                        <w:rPr>
+                          <w:sz w:val="28"/>
+                          <w:szCs w:val="28"/>
+                        </w:rPr>
+                      </w:pPr>
+                    </w:p>
+                    <w:tbl>
+                      <w:tblPr>
+                        <w:tblStyle w:val="TableGrid"/>
+                        <w:tblW w:w="0" w:type="auto"/>
+                        <w:jc w:val="center"/>
+                        <w:tblBorders>
+                          <w:top w:val="none" w:sz="0" w:space="0" w:color="auto"/>
+                          <w:left w:val="none" w:sz="0" w:space="0" w:color="auto"/>
+                          <w:bottom w:val="none" w:sz="0" w:space="0" w:color="auto"/>
+                          <w:right w:val="none" w:sz="0" w:space="0" w:color="auto"/>
+                          <w:insideH w:val="none" w:sz="0" w:space="0" w:color="auto"/>
+                          <w:insideV w:val="none" w:sz="0" w:space="0" w:color="auto"/>
+                        </w:tblBorders>
+                        <w:tblLook w:val="04A0" w:firstRow="1" w:lastRow="0" w:firstColumn="1" w:lastColumn="0" w:noHBand="0" w:noVBand="1"/>
+                      </w:tblPr>
+                      <w:tblGrid>
+                        <w:gridCol w:w="2880"/>
+                        <w:gridCol w:w="2880"/>
+                      </w:tblGrid>
+                      <w:tr>
+                        <w:trPr>
+                          <w:jc w:val="center"/>
+                        </w:trPr>
+                        <w:tc>
+                          <w:tcPr>
+                            <w:tcW w:w="2880" w:type="dxa"/>
+                            <w:vAlign w:val="center"/>
+                          </w:tcPr>
+                          <w:p>
+                            <w:pPr>
+                              <w:pStyle w:val="NoSpacing"/>
+                              <w:spacing w:after="120"/>
+                              <w:jc w:val="right"/>
+                              <w:rPr>
+                                <w:sz w:val="24"/>
+                                <w:szCs w:val="24"/>
+                              </w:rPr>
+                            </w:pPr>
+                            <w:proofErr w:type="spellStart"/>
+                            <w:r>
+                              <w:rPr>
+                                <w:sz w:val="24"/>
+                                <w:szCs w:val="24"/>
+                              </w:rPr>
+                              <w:t>Mykola</w:t>
+                            </w:r>
+                            <w:proofErr w:type="spellEnd"/>
+                            <w:r>
+                              <w:rPr>
+                                <w:sz w:val="24"/>
+                                <w:szCs w:val="24"/>
+                              </w:rPr>
+                              <w:t xml:space="preserve"> Kravchenko</w:t>
+                            </w:r>
+                            <w:r>
+                              <w:rPr>
+                                <w:sz w:val="24"/>
+                                <w:szCs w:val="24"/>
+                              </w:rPr>
+                              <w:t xml:space="preserve"> -</w:t>
+                            </w:r>
+                          </w:p>
+                        </w:tc>
+                        <w:tc>
+                          <w:tcPr>
+                            <w:tcW w:w="2880" w:type="dxa"/>
+                            <w:vAlign w:val="center"/>
+                          </w:tcPr>
+                          <w:p>
+                            <w:pPr>
+                              <w:pStyle w:val="NoSpacing"/>
+                              <w:spacing w:after="120"/>
+                              <w:rPr>
+                                <w:sz w:val="24"/>
+                                <w:szCs w:val="24"/>
+                              </w:rPr>
+                            </w:pPr>
+                            <w:r>
+                              <w:rPr>
+                                <w:sz w:val="24"/>
+                                <w:szCs w:val="24"/>
+                              </w:rPr>
+                              <w:t>mkravchenko@wisc.edu</w:t>
+                            </w:r>
+                          </w:p>
+                        </w:tc>
+                      </w:tr>
+                      <w:tr>
+                        <w:trPr>
+                          <w:jc w:val="center"/>
+                        </w:trPr>
+                        <w:tc>
+                          <w:tcPr>
+                            <w:tcW w:w="2880" w:type="dxa"/>
+                            <w:vAlign w:val="center"/>
+                          </w:tcPr>
+                          <w:p>
+                            <w:pPr>
+                              <w:pStyle w:val="NoSpacing"/>
+                              <w:spacing w:after="120"/>
+                              <w:jc w:val="right"/>
+                              <w:rPr>
+                                <w:sz w:val="24"/>
+                                <w:szCs w:val="24"/>
+                              </w:rPr>
+                            </w:pPr>
+                            <w:r>
+                              <w:rPr>
+                                <w:sz w:val="24"/>
+                                <w:szCs w:val="24"/>
+                              </w:rPr>
+                              <w:t xml:space="preserve">Benjamin </w:t>
+                            </w:r>
+                            <w:proofErr w:type="spellStart"/>
+                            <w:r>
+                              <w:rPr>
+                                <w:sz w:val="24"/>
+                                <w:szCs w:val="24"/>
+                              </w:rPr>
+                              <w:t>Razidlo</w:t>
+                            </w:r>
+                            <w:proofErr w:type="spellEnd"/>
+                            <w:r>
+                              <w:rPr>
+                                <w:sz w:val="24"/>
+                                <w:szCs w:val="24"/>
+                              </w:rPr>
+                              <w:t xml:space="preserve"> </w:t>
+                            </w:r>
+                            <w:r>
+                              <w:rPr>
+                                <w:sz w:val="24"/>
+                                <w:szCs w:val="24"/>
+                              </w:rPr>
+                              <w:t>-</w:t>
+                            </w:r>
+                          </w:p>
+                        </w:tc>
+                        <w:tc>
+                          <w:tcPr>
+                            <w:tcW w:w="2880" w:type="dxa"/>
+                            <w:vAlign w:val="center"/>
+                          </w:tcPr>
+                          <w:p>
+                            <w:pPr>
+                              <w:pStyle w:val="NoSpacing"/>
+                              <w:spacing w:after="120"/>
+                              <w:rPr>
+                                <w:sz w:val="24"/>
+                                <w:szCs w:val="24"/>
+                              </w:rPr>
+                            </w:pPr>
+                            <w:r>
+                              <w:rPr>
+                                <w:sz w:val="24"/>
+                                <w:szCs w:val="24"/>
+                              </w:rPr>
+                              <w:t>brazidlo@wisc.edu</w:t>
+                            </w:r>
+                          </w:p>
+                        </w:tc>
+                      </w:tr>
+                      <w:tr>
+                        <w:trPr>
+                          <w:jc w:val="center"/>
+                        </w:trPr>
+                        <w:tc>
+                          <w:tcPr>
+                            <w:tcW w:w="2880" w:type="dxa"/>
+                            <w:vAlign w:val="center"/>
+                          </w:tcPr>
+                          <w:p>
+                            <w:pPr>
+                              <w:pStyle w:val="NoSpacing"/>
+                              <w:spacing w:after="120"/>
+                              <w:jc w:val="right"/>
+                              <w:rPr>
+                                <w:sz w:val="24"/>
+                                <w:szCs w:val="24"/>
+                              </w:rPr>
+                            </w:pPr>
+                            <w:r>
+                              <w:rPr>
+                                <w:sz w:val="24"/>
+                                <w:szCs w:val="24"/>
+                              </w:rPr>
+                              <w:t>Carl Shenk -</w:t>
+                            </w:r>
+                          </w:p>
+                        </w:tc>
+                        <w:tc>
+                          <w:tcPr>
+                            <w:tcW w:w="2880" w:type="dxa"/>
+                            <w:vAlign w:val="center"/>
+                          </w:tcPr>
+                          <w:p>
+                            <w:pPr>
+                              <w:pStyle w:val="NoSpacing"/>
+                              <w:spacing w:after="120"/>
+                              <w:rPr>
+                                <w:sz w:val="24"/>
+                                <w:szCs w:val="24"/>
+                              </w:rPr>
+                            </w:pPr>
+                            <w:r>
+                              <w:rPr>
+                                <w:sz w:val="24"/>
+                                <w:szCs w:val="24"/>
+                              </w:rPr>
+                              <w:t>Shenk2@wisc.edu</w:t>
+                            </w:r>
+                          </w:p>
+                        </w:tc>
+                      </w:tr>
+                    </w:tbl>
+                    <w:p>
+                      <w:pPr>
+                        <w:pStyle w:val="NoSpacing"/>
+                        <w:spacing w:after="120"/>
+                        <w:rPr>
+                          <w:sz w:val="24"/>
+                          <w:szCs w:val="24"/>
+                        </w:rPr>
+                      </w:pPr>
+                    </w:p>
+                    <w:p>
+                      <w:pPr>
+                        <w:pStyle w:val="NoSpacing"/>
+                        <w:spacing w:after="120"/>
+                        <w:jc w:val="center"/>
+                        <w:rPr>
+                          <w:sz w:val="24"/>
+                          <w:szCs w:val="24"/>
+                        </w:rPr>
+                      </w:pPr>
+                    </w:p>
+                    <w:p>
+                      <w:pPr>
+                        <w:pStyle w:val="NoSpacing"/>
+                        <w:spacing w:after="120"/>
+                        <w:jc w:val="center"/>
+                        <w:rPr>
+                          <w:i/>
+                          <w:iCs/>
+                          <w:sz w:val="28"/>
+                          <w:szCs w:val="28"/>
+                        </w:rPr>
+                      </w:pPr>
+                    </w:p>
+                  </w:txbxContent>
+                </v:textbox>
+                <w10:wrap type="square"/>
+              </v:shape>
+            </w:pict>
+          </mc:Fallback>
+        </mc:AlternateContent>
       </w:r>
       <w:r>
         <w:rPr>
@@ -38,25 +786,399 @@
           <w:sz w:val="28"/>
           <w:szCs w:val="28"/>
         </w:rPr>
-        <w:tab/>
-      </w:r>
-      <w:r>
+        <w:br w:type="page"/>
+      </w:r>
+    </w:p>
+    <w:p>
+      <w:pPr>
+        <w:pStyle w:val="Heading1"/>
+      </w:pPr>
+      <w:r>
+        <w:lastRenderedPageBreak/>
+        <w:t>Abstract</w:t>
+      </w:r>
+    </w:p>
+    <w:p>
+      <w:pPr>
+        <w:pStyle w:val="NoSpacing"/>
+        <w:spacing w:after="120"/>
+      </w:pPr>
+      <w:r>
+        <w:t xml:space="preserve">This activity will provide practical experience applying machine learning principles </w:t>
+      </w:r>
+      <w:r>
+        <w:t xml:space="preserve">of </w:t>
+      </w:r>
+      <w:r>
+        <w:t>modeling</w:t>
+      </w:r>
+      <w:r>
+        <w:t xml:space="preserve"> to</w:t>
+      </w:r>
+      <w:r>
+        <w:t xml:space="preserve"> the preferences of a population and using th</w:t>
+      </w:r>
+      <w:r>
+        <w:t>e</w:t>
+      </w:r>
+      <w:r>
+        <w:t xml:space="preserve"> model</w:t>
+      </w:r>
+      <w:r>
+        <w:t>s to make recomme</w:t>
+      </w:r>
+      <w:bookmarkStart w:id="0" w:name="_GoBack"/>
+      <w:bookmarkEnd w:id="0"/>
+      <w:r>
+        <w:t>ndations. There will be a warm</w:t>
+      </w:r>
+      <w:r>
+        <w:t>-</w:t>
+      </w:r>
+      <w:r>
+        <w:t>up section to provide an overview of clustering techniques, a comparison between k</w:t>
+      </w:r>
+      <w:r>
+        <w:t>-</w:t>
+      </w:r>
+      <w:r>
+        <w:t xml:space="preserve">means clusters and SVD models using simulated real-world data, and a section on collaborative filtering to </w:t>
+      </w:r>
+      <w:r>
+        <w:t>make recommendations.</w:t>
+      </w:r>
+    </w:p>
+    <w:p>
+      <w:pPr>
+        <w:pStyle w:val="NoSpacing"/>
+        <w:spacing w:after="120"/>
+      </w:pPr>
+      <w:r>
+        <w:t>This exercise is provided</w:t>
+      </w:r>
+      <w:r>
+        <w:t xml:space="preserve"> </w:t>
+      </w:r>
+      <w:r>
+        <w:t>in the context of</w:t>
+      </w:r>
+      <w:r>
+        <w:t xml:space="preserve"> a social media platform that will group users by similar board game preferences and </w:t>
+      </w:r>
+      <w:r>
+        <w:t>match them to recommended games.</w:t>
+      </w:r>
+      <w:r>
+        <w:t xml:space="preserve"> The accuracy of clustering and SVD</w:t>
+      </w:r>
+      <w:r>
+        <w:t xml:space="preserve"> </w:t>
+      </w:r>
+      <w:r>
+        <w:t>models can be compared against the original data</w:t>
+      </w:r>
+      <w:r>
+        <w:t>, but s</w:t>
+      </w:r>
+      <w:r>
+        <w:t xml:space="preserve">ince the data is simulated, </w:t>
+      </w:r>
+      <w:r>
+        <w:t>there will not be a mechanism of assessing the performance of</w:t>
+      </w:r>
+      <w:r>
+        <w:t xml:space="preserve"> game matching </w:t>
+      </w:r>
+      <w:r>
+        <w:t>provided</w:t>
+      </w:r>
+      <w:r>
+        <w:t>.</w:t>
+      </w:r>
+    </w:p>
+    <w:p>
+      <w:pPr>
+        <w:pStyle w:val="Heading1"/>
+      </w:pPr>
+      <w:r>
+        <w:t>Objective</w:t>
+      </w:r>
+    </w:p>
+    <w:p>
+      <w:pPr>
+        <w:pStyle w:val="NoSpacing"/>
+        <w:spacing w:after="120"/>
+      </w:pPr>
+      <w:r>
+        <w:t>The objective of this exercise is to expand upon modeling techniques covered in class and apply them to a real-world application.</w:t>
+      </w:r>
+    </w:p>
+    <w:p>
+      <w:pPr>
+        <w:pStyle w:val="Heading1"/>
+      </w:pPr>
+      <w:r>
+        <w:t xml:space="preserve">Estimated </w:t>
+      </w:r>
+      <w:r>
+        <w:t xml:space="preserve">time for </w:t>
+      </w:r>
+      <w:r>
+        <w:t xml:space="preserve">exercise </w:t>
+      </w:r>
+      <w:r>
+        <w:t>completion</w:t>
+      </w:r>
+    </w:p>
+    <w:p>
+      <w:pPr>
+        <w:pStyle w:val="NoSpacing"/>
+        <w:spacing w:after="60"/>
+      </w:pPr>
+      <w:r>
+        <w:t xml:space="preserve">10 min – </w:t>
+      </w:r>
+      <w:r>
+        <w:t>Introduction to Additional Clustering Algorithms</w:t>
+      </w:r>
+    </w:p>
+    <w:p>
+      <w:pPr>
+        <w:pStyle w:val="NoSpacing"/>
+        <w:spacing w:after="60"/>
+      </w:pPr>
+      <w:r>
+        <w:t>4</w:t>
+      </w:r>
+      <w:r>
+        <w:t>0</w:t>
+      </w:r>
+      <w:r>
+        <w:t xml:space="preserve"> min</w:t>
+      </w:r>
+      <w:r>
+        <w:t xml:space="preserve"> – </w:t>
+      </w:r>
+      <w:r>
+        <w:t xml:space="preserve">Warm-up </w:t>
+      </w:r>
+      <w:r>
+        <w:t>a</w:t>
+      </w:r>
+      <w:r>
+        <w:t xml:space="preserve">ctivity for </w:t>
+      </w:r>
+      <w:r>
+        <w:t>a</w:t>
+      </w:r>
+      <w:r>
+        <w:t xml:space="preserve">dditional </w:t>
+      </w:r>
+      <w:r>
+        <w:t>c</w:t>
+      </w:r>
+      <w:r>
+        <w:t xml:space="preserve">lustering </w:t>
+      </w:r>
+      <w:r>
+        <w:t>a</w:t>
+      </w:r>
+      <w:r>
+        <w:t>lgorithm</w:t>
+      </w:r>
+    </w:p>
+    <w:p>
+      <w:pPr>
+        <w:pStyle w:val="NoSpacing"/>
+        <w:spacing w:after="60"/>
+      </w:pPr>
+      <w:r>
+        <w:t>2</w:t>
+      </w:r>
+      <w:r>
+        <w:t>0</w:t>
+      </w:r>
+      <w:r>
+        <w:t xml:space="preserve"> min – Clustering </w:t>
+      </w:r>
+      <w:r>
+        <w:t>G</w:t>
+      </w:r>
+      <w:r>
+        <w:t xml:space="preserve">ameHaven </w:t>
+      </w:r>
+      <w:r>
+        <w:t xml:space="preserve">users using simulated data </w:t>
+      </w:r>
+    </w:p>
+    <w:p>
+      <w:pPr>
+        <w:pStyle w:val="NoSpacing"/>
+        <w:spacing w:after="60"/>
+      </w:pPr>
+      <w:r>
+        <w:t>20 min</w:t>
+      </w:r>
+      <w:r>
+        <w:t xml:space="preserve"> –</w:t>
+      </w:r>
+      <w:r>
+        <w:t xml:space="preserve"> Matching games to users using collaborative filtering</w:t>
+      </w:r>
+    </w:p>
+    <w:p>
+      <w:pPr>
+        <w:pStyle w:val="NoSpacing"/>
+        <w:spacing w:after="60"/>
         <w:rPr>
           <w:b/>
           <w:bCs/>
           <w:sz w:val="28"/>
           <w:szCs w:val="28"/>
         </w:rPr>
-        <w:tab/>
-      </w:r>
-      <w:r>
+      </w:pPr>
+      <w:r>
+        <w:t>90 min – Total Time</w:t>
+      </w:r>
+    </w:p>
+    <w:p>
+      <w:pPr>
+        <w:pStyle w:val="Heading1"/>
+      </w:pPr>
+      <w:r>
+        <w:t>Preparation</w:t>
+      </w:r>
+    </w:p>
+    <w:p>
+      <w:pPr>
+        <w:spacing w:after="60"/>
+      </w:pPr>
+      <w:r>
+        <w:t>Please place the following files/folders in a common directory and configure Matlab / Paths as required:</w:t>
+      </w:r>
+    </w:p>
+    <w:p>
+      <w:pPr>
+        <w:spacing w:after="60"/>
+      </w:pPr>
+      <w:r>
+        <w:t>-</w:t>
+      </w:r>
+      <w:r>
+        <w:t xml:space="preserve"> </w:t>
+      </w:r>
+      <w:proofErr w:type="spellStart"/>
+      <w:r>
+        <w:t>clustering_</w:t>
+      </w:r>
+      <w:proofErr w:type="gramStart"/>
+      <w:r>
+        <w:t>animation.ipynb</w:t>
+      </w:r>
+      <w:proofErr w:type="spellEnd"/>
+      <w:proofErr w:type="gramEnd"/>
+    </w:p>
+    <w:p>
+      <w:pPr>
+        <w:spacing w:after="60"/>
+      </w:pPr>
+      <w:r>
+        <w:t xml:space="preserve">- </w:t>
+      </w:r>
+      <w:proofErr w:type="spellStart"/>
+      <w:r>
+        <w:t>modeling_GameHaven_</w:t>
+      </w:r>
+      <w:proofErr w:type="gramStart"/>
+      <w:r>
+        <w:t>data.ipynb</w:t>
+      </w:r>
+      <w:proofErr w:type="spellEnd"/>
+      <w:proofErr w:type="gramEnd"/>
+    </w:p>
+    <w:p>
+      <w:pPr>
+        <w:spacing w:after="60"/>
+      </w:pPr>
+      <w:r>
+        <w:t xml:space="preserve">- </w:t>
+      </w:r>
+      <w:proofErr w:type="spellStart"/>
+      <w:r>
+        <w:t>matlab</w:t>
+      </w:r>
+      <w:proofErr w:type="spellEnd"/>
+      <w:r>
+        <w:t xml:space="preserve"> (folder)</w:t>
+      </w:r>
+    </w:p>
+    <w:p>
+      <w:pPr>
+        <w:spacing w:after="60"/>
+      </w:pPr>
+      <w:r>
+        <w:t xml:space="preserve">- </w:t>
+      </w:r>
+      <w:r>
+        <w:t>ECE532PlayerData.json</w:t>
+      </w:r>
+    </w:p>
+    <w:p>
+      <w:pPr>
+        <w:spacing w:after="60"/>
+      </w:pPr>
+      <w:r>
+        <w:t xml:space="preserve">- </w:t>
+      </w:r>
+      <w:r>
+        <w:t>ECE532PlayerData2.json</w:t>
+      </w:r>
+    </w:p>
+    <w:p>
+      <w:pPr>
+        <w:spacing w:after="60"/>
+      </w:pPr>
+      <w:r>
+        <w:t xml:space="preserve">- </w:t>
+      </w:r>
+      <w:r>
+        <w:t>ECE532GameData.json</w:t>
+      </w:r>
+    </w:p>
+    <w:p>
+      <w:pPr>
+        <w:spacing w:after="0"/>
+      </w:pPr>
+    </w:p>
+    <w:p>
+      <w:pPr>
+        <w:spacing w:after="0"/>
+      </w:pPr>
+    </w:p>
+    <w:p>
+      <w:pPr>
+        <w:spacing w:after="0"/>
+      </w:pPr>
+    </w:p>
+    <w:p>
+      <w:pPr>
+        <w:pStyle w:val="NoSpacing"/>
+        <w:spacing w:after="120"/>
         <w:rPr>
           <w:b/>
           <w:bCs/>
           <w:sz w:val="28"/>
           <w:szCs w:val="28"/>
         </w:rPr>
-        <w:tab/>
+      </w:pPr>
+      <w:r>
+        <w:rPr>
+          <w:b/>
+          <w:bCs/>
+          <w:i/>
+          <w:iCs/>
+        </w:rPr>
+        <w:t xml:space="preserve">Note: Both Python and Matlab will be used in the completion of these exercises. </w:t>
       </w:r>
       <w:r>
         <w:rPr>
@@ -65,557 +1187,84 @@
           <w:sz w:val="28"/>
           <w:szCs w:val="28"/>
         </w:rPr>
-        <w:tab/>
-      </w:r>
-      <w:r>
-        <w:rPr>
-          <w:b/>
-          <w:bCs/>
-          <w:sz w:val="28"/>
-          <w:szCs w:val="28"/>
-        </w:rPr>
-        <w:tab/>
-      </w:r>
-      <w:r>
-        <w:rPr>
-          <w:b/>
-          <w:bCs/>
-          <w:sz w:val="28"/>
-          <w:szCs w:val="28"/>
-        </w:rPr>
-        <w:t>CS/ME/</w:t>
-      </w:r>
-      <w:r>
-        <w:rPr>
-          <w:b/>
-          <w:bCs/>
-          <w:sz w:val="28"/>
-          <w:szCs w:val="28"/>
-        </w:rPr>
-        <w:t>ECE532, Fall 2019</w:t>
-      </w:r>
-    </w:p>
-    <w:p>
-      <w:pPr>
-        <w:pStyle w:val="NoSpacing"/>
-        <w:spacing w:after="120"/>
-        <w:rPr>
-          <w:b/>
-          <w:bCs/>
-          <w:sz w:val="28"/>
-          <w:szCs w:val="28"/>
-        </w:rPr>
-      </w:pPr>
-    </w:p>
-    <w:p>
-      <w:pPr>
-        <w:pStyle w:val="NoSpacing"/>
-        <w:spacing w:after="120"/>
-        <w:rPr>
-          <w:b/>
-          <w:bCs/>
-          <w:sz w:val="36"/>
-          <w:szCs w:val="36"/>
-        </w:rPr>
-      </w:pPr>
-      <w:r>
-        <w:rPr>
-          <w:b/>
-          <w:bCs/>
-          <w:sz w:val="36"/>
-          <w:szCs w:val="36"/>
-        </w:rPr>
-        <w:t>Modeling</w:t>
-      </w:r>
-      <w:r>
-        <w:rPr>
-          <w:b/>
-          <w:bCs/>
-          <w:sz w:val="36"/>
-          <w:szCs w:val="36"/>
-        </w:rPr>
-        <w:t xml:space="preserve"> &amp;</w:t>
-      </w:r>
-      <w:r>
-        <w:rPr>
-          <w:b/>
-          <w:bCs/>
-          <w:sz w:val="36"/>
-          <w:szCs w:val="36"/>
-        </w:rPr>
-        <w:t xml:space="preserve"> Taste Matching</w:t>
-      </w:r>
-      <w:r>
-        <w:rPr>
-          <w:b/>
-          <w:bCs/>
-          <w:sz w:val="36"/>
-          <w:szCs w:val="36"/>
-        </w:rPr>
-        <w:t xml:space="preserve"> in a Real-World Application</w:t>
-      </w:r>
-    </w:p>
-    <w:p>
-      <w:pPr>
-        <w:pStyle w:val="NoSpacing"/>
-        <w:spacing w:after="120"/>
-        <w:rPr>
-          <w:b/>
-          <w:bCs/>
-          <w:sz w:val="28"/>
-          <w:szCs w:val="28"/>
-        </w:rPr>
-      </w:pPr>
+        <w:br w:type="page"/>
+      </w:r>
     </w:p>
     <w:p>
       <w:pPr>
         <w:pStyle w:val="Heading1"/>
       </w:pPr>
       <w:r>
-        <w:t>Abstract</w:t>
-      </w:r>
-    </w:p>
-    <w:p>
-      <w:pPr>
-        <w:pStyle w:val="NoSpacing"/>
-        <w:spacing w:after="120"/>
-      </w:pPr>
-      <w:r>
-        <w:t xml:space="preserve">This activity will provide practical experience applying machine learning principles </w:t>
-      </w:r>
-      <w:r>
-        <w:t xml:space="preserve">of </w:t>
-      </w:r>
-      <w:r>
-        <w:t>modeling the preferences of a population and using th</w:t>
-      </w:r>
-      <w:r>
-        <w:t>e</w:t>
-      </w:r>
-      <w:r>
-        <w:t xml:space="preserve"> model</w:t>
-      </w:r>
-      <w:r>
-        <w:t xml:space="preserve">s to make recommendations. There will be a warm up section to provide an overview of clustering techniques, a comparison between k means clusters and SVD models using simulated real-world data, and a section on collaborative filtering to </w:t>
-      </w:r>
-      <w:r>
-        <w:t>make recommendations.</w:t>
-      </w:r>
-    </w:p>
-    <w:p>
-      <w:pPr>
-        <w:pStyle w:val="NoSpacing"/>
-        <w:spacing w:after="120"/>
-      </w:pPr>
-      <w:r>
-        <w:t>This exercise is provided</w:t>
-      </w:r>
-      <w:r>
-        <w:t xml:space="preserve"> </w:t>
-      </w:r>
-      <w:r>
-        <w:t>in the context of</w:t>
-      </w:r>
-      <w:r>
-        <w:t xml:space="preserve"> a social media platform that will group users by similar board game preferences and </w:t>
-      </w:r>
-      <w:r>
-        <w:t>match them to recommended games.</w:t>
-      </w:r>
-      <w:r>
-        <w:t xml:space="preserve"> The accuracy of clustering and SVD</w:t>
-      </w:r>
-      <w:r>
-        <w:t xml:space="preserve"> </w:t>
-      </w:r>
-      <w:r>
-        <w:t xml:space="preserve">models can be compared against the original data, however, since the data is simulated, </w:t>
-      </w:r>
-      <w:r>
-        <w:t>there will not be a mechanism of assessing the performance of</w:t>
-      </w:r>
-      <w:r>
-        <w:t xml:space="preserve"> game matching </w:t>
-      </w:r>
-      <w:r>
-        <w:t>provided</w:t>
-      </w:r>
-      <w:r>
-        <w:t>.</w:t>
-      </w:r>
-    </w:p>
-    <w:p>
-      <w:pPr>
-        <w:pStyle w:val="Heading1"/>
-      </w:pPr>
-      <w:r>
-        <w:t>Objective</w:t>
-      </w:r>
-    </w:p>
-    <w:p>
-      <w:pPr>
-        <w:pStyle w:val="NoSpacing"/>
-        <w:spacing w:after="120"/>
-      </w:pPr>
-      <w:r>
-        <w:t>The objective of this exercise is to expand upon modeling techniques covered in class and apply them to a real-world application.</w:t>
-      </w:r>
-    </w:p>
-    <w:p>
-      <w:pPr>
-        <w:pStyle w:val="Heading1"/>
-      </w:pPr>
-      <w:r>
-        <w:t xml:space="preserve">Estimated </w:t>
-      </w:r>
-      <w:r>
-        <w:t xml:space="preserve">time for </w:t>
-      </w:r>
-      <w:r>
-        <w:t xml:space="preserve">exercise </w:t>
-      </w:r>
-      <w:r>
-        <w:t>completion</w:t>
-      </w:r>
-    </w:p>
-    <w:p>
-      <w:pPr>
-        <w:pStyle w:val="NoSpacing"/>
-        <w:spacing w:after="60"/>
-      </w:pPr>
-      <w:r>
-        <w:t xml:space="preserve">10 min – </w:t>
-      </w:r>
-      <w:r>
-        <w:t>Introduction to Additional Clustering Algorithms</w:t>
-      </w:r>
-    </w:p>
-    <w:p>
-      <w:pPr>
-        <w:pStyle w:val="NoSpacing"/>
-        <w:spacing w:after="60"/>
-      </w:pPr>
-      <w:r>
-        <w:t>4</w:t>
-      </w:r>
-      <w:r>
-        <w:t>0</w:t>
-      </w:r>
-      <w:r>
-        <w:t xml:space="preserve"> min</w:t>
-      </w:r>
-      <w:r>
-        <w:t xml:space="preserve"> – </w:t>
-      </w:r>
-      <w:r>
-        <w:t xml:space="preserve">Warm-up </w:t>
-      </w:r>
-      <w:r>
-        <w:t>a</w:t>
-      </w:r>
-      <w:r>
-        <w:t xml:space="preserve">ctivity for </w:t>
-      </w:r>
-      <w:r>
-        <w:t>a</w:t>
+        <w:lastRenderedPageBreak/>
+        <w:t>Introduction</w:t>
+      </w:r>
+      <w:r>
+        <w:t xml:space="preserve"> to </w:t>
+      </w:r>
+      <w:r>
+        <w:t>A</w:t>
       </w:r>
       <w:r>
         <w:t xml:space="preserve">dditional </w:t>
       </w:r>
       <w:r>
-        <w:t>c</w:t>
+        <w:t>C</w:t>
       </w:r>
       <w:r>
         <w:t xml:space="preserve">lustering </w:t>
       </w:r>
       <w:r>
-        <w:t>a</w:t>
-      </w:r>
-      <w:r>
-        <w:t>lgorithm</w:t>
-      </w:r>
-    </w:p>
-    <w:p>
-      <w:pPr>
-        <w:pStyle w:val="NoSpacing"/>
-        <w:spacing w:after="60"/>
-      </w:pPr>
-      <w:r>
-        <w:t>2</w:t>
-      </w:r>
-      <w:r>
-        <w:t>0</w:t>
-      </w:r>
-      <w:r>
-        <w:t xml:space="preserve"> min – Clustering </w:t>
-      </w:r>
-      <w:r>
-        <w:t>G</w:t>
-      </w:r>
-      <w:r>
-        <w:t xml:space="preserve">ameHaven </w:t>
-      </w:r>
-      <w:r>
-        <w:t xml:space="preserve">users using simulated data </w:t>
-      </w:r>
-    </w:p>
-    <w:p>
-      <w:pPr>
-        <w:pStyle w:val="NoSpacing"/>
-        <w:spacing w:after="60"/>
-      </w:pPr>
-      <w:r>
-        <w:t>20 min</w:t>
-      </w:r>
-      <w:r>
-        <w:t xml:space="preserve"> –</w:t>
-      </w:r>
-      <w:r>
-        <w:t xml:space="preserve"> Matching games to users using collaborative filtering</w:t>
-      </w:r>
-    </w:p>
-    <w:p>
-      <w:pPr>
-        <w:pStyle w:val="NoSpacing"/>
-        <w:spacing w:after="60"/>
-        <w:rPr>
-          <w:b/>
-          <w:bCs/>
-          <w:sz w:val="28"/>
-          <w:szCs w:val="28"/>
-        </w:rPr>
-      </w:pPr>
-      <w:r>
-        <w:t>90 min – Total Time</w:t>
-      </w:r>
-    </w:p>
-    <w:p>
-      <w:pPr>
-        <w:pStyle w:val="Heading1"/>
-      </w:pPr>
-      <w:r>
-        <w:t>Preparation</w:t>
-      </w:r>
-    </w:p>
-    <w:p>
-      <w:pPr>
-        <w:spacing w:after="60"/>
-      </w:pPr>
-      <w:r>
-        <w:t>Please place the following files/folders in a common directory and configure Matlab / Paths as required:</w:t>
-      </w:r>
-    </w:p>
-    <w:p>
-      <w:pPr>
-        <w:spacing w:after="60"/>
-      </w:pPr>
-      <w:r>
-        <w:t>-</w:t>
-      </w:r>
-      <w:r>
-        <w:t xml:space="preserve"> </w:t>
-      </w:r>
-      <w:proofErr w:type="spellStart"/>
-      <w:r>
-        <w:t>clustering_</w:t>
-      </w:r>
-      <w:proofErr w:type="gramStart"/>
-      <w:r>
-        <w:t>animation.ipynb</w:t>
-      </w:r>
-      <w:proofErr w:type="spellEnd"/>
-      <w:proofErr w:type="gramEnd"/>
-    </w:p>
-    <w:p>
-      <w:pPr>
-        <w:spacing w:after="60"/>
-      </w:pPr>
-      <w:r>
-        <w:t xml:space="preserve">- </w:t>
-      </w:r>
-      <w:proofErr w:type="spellStart"/>
-      <w:r>
-        <w:t>modeling_GameHaven_</w:t>
-      </w:r>
-      <w:proofErr w:type="gramStart"/>
-      <w:r>
-        <w:t>data.ipynb</w:t>
-      </w:r>
-      <w:proofErr w:type="spellEnd"/>
-      <w:proofErr w:type="gramEnd"/>
-    </w:p>
-    <w:p>
-      <w:pPr>
-        <w:spacing w:after="60"/>
-      </w:pPr>
-      <w:r>
-        <w:t xml:space="preserve">- </w:t>
-      </w:r>
-      <w:proofErr w:type="spellStart"/>
-      <w:r>
-        <w:t>matlab</w:t>
-      </w:r>
-      <w:proofErr w:type="spellEnd"/>
-      <w:r>
-        <w:t xml:space="preserve"> (folder)</w:t>
-      </w:r>
-    </w:p>
-    <w:p>
-      <w:pPr>
-        <w:spacing w:after="60"/>
-      </w:pPr>
-      <w:r>
-        <w:t xml:space="preserve">- </w:t>
-      </w:r>
-      <w:r>
-        <w:t>ECE532PlayerData.json</w:t>
-      </w:r>
-    </w:p>
-    <w:p>
-      <w:pPr>
-        <w:spacing w:after="60"/>
-      </w:pPr>
-      <w:r>
-        <w:t xml:space="preserve">- </w:t>
-      </w:r>
-      <w:r>
-        <w:t>ECE532PlayerData2.json</w:t>
-      </w:r>
-      <w:bookmarkStart w:id="0" w:name="_GoBack"/>
-      <w:bookmarkEnd w:id="0"/>
-    </w:p>
-    <w:p>
-      <w:pPr>
-        <w:spacing w:after="60"/>
-      </w:pPr>
-      <w:r>
-        <w:t xml:space="preserve">- </w:t>
-      </w:r>
-      <w:r>
-        <w:t>ECE532GameData.json</w:t>
-      </w:r>
-    </w:p>
-    <w:p>
-      <w:pPr>
-        <w:spacing w:after="0"/>
-      </w:pPr>
-    </w:p>
-    <w:p>
-      <w:pPr>
-        <w:spacing w:after="0"/>
-      </w:pPr>
-    </w:p>
-    <w:p>
-      <w:pPr>
-        <w:spacing w:after="0"/>
-      </w:pPr>
-    </w:p>
-    <w:p>
-      <w:pPr>
-        <w:pStyle w:val="NoSpacing"/>
-        <w:spacing w:after="120"/>
-        <w:rPr>
-          <w:b/>
-          <w:bCs/>
-          <w:sz w:val="28"/>
-          <w:szCs w:val="28"/>
-        </w:rPr>
-      </w:pPr>
-      <w:r>
-        <w:rPr>
-          <w:b/>
-          <w:bCs/>
+        <w:t>A</w:t>
+      </w:r>
+      <w:r>
+        <w:t>lgorithms</w:t>
+      </w:r>
+    </w:p>
+    <w:p>
+      <w:pPr>
+        <w:pStyle w:val="NoSpacing"/>
+        <w:spacing w:after="120"/>
+        <w:rPr>
           <w:i/>
           <w:iCs/>
         </w:rPr>
-        <w:t xml:space="preserve">Note: Both Python and Matlab will be used in the completion of these exercises. </w:t>
-      </w:r>
-      <w:r>
-        <w:rPr>
-          <w:b/>
-          <w:bCs/>
-          <w:sz w:val="28"/>
-          <w:szCs w:val="28"/>
-        </w:rPr>
-        <w:br w:type="page"/>
-      </w:r>
-    </w:p>
-    <w:p>
-      <w:pPr>
-        <w:pStyle w:val="Heading1"/>
-      </w:pPr>
-      <w:r>
-        <w:lastRenderedPageBreak/>
-        <w:t>Introduction</w:t>
-      </w:r>
-      <w:r>
-        <w:t xml:space="preserve"> to </w:t>
-      </w:r>
-      <w:r>
-        <w:t>A</w:t>
-      </w:r>
-      <w:r>
-        <w:t xml:space="preserve">dditional </w:t>
-      </w:r>
-      <w:r>
-        <w:t>C</w:t>
-      </w:r>
-      <w:r>
-        <w:t xml:space="preserve">lustering </w:t>
-      </w:r>
-      <w:r>
-        <w:t>A</w:t>
-      </w:r>
-      <w:r>
-        <w:t>lgorithms</w:t>
-      </w:r>
-    </w:p>
-    <w:p>
-      <w:pPr>
-        <w:pStyle w:val="NoSpacing"/>
-        <w:spacing w:after="120"/>
+      </w:pPr>
+      <w:r>
         <w:rPr>
           <w:i/>
           <w:iCs/>
         </w:rPr>
-      </w:pPr>
+        <w:t>Estimate</w:t>
+      </w:r>
       <w:r>
         <w:rPr>
           <w:i/>
           <w:iCs/>
         </w:rPr>
-        <w:t>Estimate</w:t>
+        <w:t>d</w:t>
       </w:r>
       <w:r>
         <w:rPr>
           <w:i/>
           <w:iCs/>
         </w:rPr>
-        <w:t>d</w:t>
+        <w:t xml:space="preserve"> time: </w:t>
       </w:r>
       <w:r>
         <w:rPr>
           <w:i/>
           <w:iCs/>
         </w:rPr>
-        <w:t xml:space="preserve"> time: </w:t>
+        <w:t>1</w:t>
       </w:r>
       <w:r>
         <w:rPr>
           <w:i/>
           <w:iCs/>
         </w:rPr>
-        <w:t>1</w:t>
-      </w:r>
-      <w:r>
-        <w:rPr>
-          <w:i/>
-          <w:iCs/>
-        </w:rPr>
         <w:t>0 min</w:t>
       </w:r>
     </w:p>
-    <w:p/>
     <w:p>
       <w:pPr>
         <w:pStyle w:val="NoSpacing"/>
@@ -1782,14 +2431,7 @@
         <w:rPr>
           <w:rFonts w:eastAsiaTheme="minorEastAsia"/>
         </w:rPr>
-        <w:t xml:space="preserve"> poor results when the data does </w:t>
-      </w:r>
-      <w:r>
-        <w:rPr>
-          <w:rFonts w:eastAsiaTheme="minorEastAsia"/>
-        </w:rPr>
-        <w:lastRenderedPageBreak/>
-        <w:t>not have the same variance in all directions. This also causes the algorithm to be sensitive to outliers, which</w:t>
+        <w:t xml:space="preserve"> poor results when the data does not have the same variance in all directions. This also causes the algorithm to be sensitive to outliers, which</w:t>
       </w:r>
       <w:r>
         <w:rPr>
@@ -2502,14 +3144,17 @@
         <w:spacing w:after="120"/>
       </w:pPr>
       <w:r>
+        <w:t xml:space="preserve">Each point in the neighborhood (that has not been previously assigned to another cluster) is </w:t>
+      </w:r>
+      <w:r>
+        <w:t xml:space="preserve">visited and </w:t>
+      </w:r>
+      <w:r>
+        <w:t xml:space="preserve">assigned to the current cluster. For each of these, find all neighborhood points </w:t>
+      </w:r>
+      <w:r>
         <w:lastRenderedPageBreak/>
-        <w:t xml:space="preserve">Each point in the neighborhood (that has not been previously assigned to another cluster) is </w:t>
-      </w:r>
-      <w:r>
-        <w:t xml:space="preserve">visited and </w:t>
-      </w:r>
-      <w:r>
-        <w:t xml:space="preserve">assigned to the current cluster. For each of these, find all neighborhood points within </w:t>
+        <w:t xml:space="preserve">within </w:t>
       </w:r>
       <m:oMath>
         <m:r>
@@ -3024,7 +3669,21 @@
           <w:i/>
           <w:iCs/>
         </w:rPr>
-        <w:t xml:space="preserve"> min for P2, 15 min for P3</w:t>
+        <w:t xml:space="preserve"> min for P2, 1</w:t>
+      </w:r>
+      <w:r>
+        <w:rPr>
+          <w:i/>
+          <w:iCs/>
+        </w:rPr>
+        <w:t>0</w:t>
+      </w:r>
+      <w:r>
+        <w:rPr>
+          <w:i/>
+          <w:iCs/>
+        </w:rPr>
+        <w:t xml:space="preserve"> min for P3</w:t>
       </w:r>
     </w:p>
     <w:p>
@@ -3355,27 +4014,35 @@
       <w:r>
         <w:t xml:space="preserve">Figure </w:t>
       </w:r>
-      <w:fldSimple w:instr=" SEQ Figure \* ARABIC ">
-        <w:r>
-          <w:rPr>
-            <w:noProof/>
-          </w:rPr>
-          <w:t>1</w:t>
-        </w:r>
-      </w:fldSimple>
+      <w:r>
+        <w:fldChar w:fldCharType="begin"/>
+      </w:r>
+      <w:r>
+        <w:instrText xml:space="preserve"> SEQ Figure \* ARABIC </w:instrText>
+      </w:r>
+      <w:r>
+        <w:fldChar w:fldCharType="separate"/>
+      </w:r>
+      <w:r>
+        <w:rPr>
+          <w:noProof/>
+        </w:rPr>
+        <w:t>1</w:t>
+      </w:r>
+      <w:r>
+        <w:rPr>
+          <w:noProof/>
+        </w:rPr>
+        <w:fldChar w:fldCharType="end"/>
+      </w:r>
       <w:bookmarkEnd w:id="1"/>
       <w:r>
         <w:t>: 100 random points in 3 distinct but loose clusters</w:t>
       </w:r>
     </w:p>
     <w:p>
-      <w:pPr>
-        <w:pStyle w:val="NoSpacing"/>
-        <w:spacing w:after="120"/>
-        <w:ind w:left="720"/>
-      </w:pPr>
-      <w:r>
-        <w:t xml:space="preserve"> </w:t>
+      <w:r>
+        <w:br w:type="page"/>
       </w:r>
     </w:p>
     <w:p>
@@ -4464,7 +5131,13 @@
     </w:p>
     <w:p>
       <w:r>
-        <w:t>Games are kept in a database that describe their vales for each of the categories and a list of applicable tags. Each time a player expresses “like” or “dislike” for a game, the users preferences associated with the attributes of the game are modified. Liked Chess? Your preference rating for the most complex category of games is increased.</w:t>
+        <w:t>Games are kept in a database that describe their val</w:t>
+      </w:r>
+      <w:r>
+        <w:t>u</w:t>
+      </w:r>
+      <w:r>
+        <w:t>es for each of the categories and a list of applicable tags. Each time a player expresses “like” or “dislike” for a game, the users preferences associated with the attributes of the game are modified. Liked Chess? Your preference rating for the most complex category of games is increased.</w:t>
       </w:r>
     </w:p>
     <w:p>
@@ -4520,7 +5193,7 @@
     </w:p>
     <w:p>
       <w:r>
-        <w:t xml:space="preserve">The of user preferences has been converted </w:t>
+        <w:t xml:space="preserve">The user preferences has been converted </w:t>
       </w:r>
       <w:proofErr w:type="gramStart"/>
       <w:r>
@@ -4528,7 +5201,13 @@
       </w:r>
       <w:proofErr w:type="gramEnd"/>
       <w:r>
-        <w:t xml:space="preserve"> placed into a taste profile matrix: users represent different rows, and each column represents a different preference. The first 40 columns are </w:t>
+        <w:t xml:space="preserve"> </w:t>
+      </w:r>
+      <w:r>
+        <w:t xml:space="preserve">and </w:t>
+      </w:r>
+      <w:r>
+        <w:t xml:space="preserve">placed into a taste profile matrix: users represent different rows, and each column represents a different preference. The first 40 columns are </w:t>
       </w:r>
       <w:r>
         <w:lastRenderedPageBreak/>
@@ -4931,7 +5610,13 @@
     </w:p>
     <w:p>
       <w:r>
-        <w:t>A plot comparing the 2-norm of rank 1-109 models of both SVD and k-means are shown.</w:t>
+        <w:t xml:space="preserve">A plot comparing the 2-norm of rank 1-109 models of both SVD and k-means </w:t>
+      </w:r>
+      <w:r>
+        <w:t>is</w:t>
+      </w:r>
+      <w:r>
+        <w:t xml:space="preserve"> shown.</w:t>
       </w:r>
       <w:r>
         <w:br/>
@@ -5107,12 +5792,38 @@
     </w:p>
     <w:p>
       <w:r>
-        <w:t>GameHaven seeks to create a Recommender System that matches users to board games. Recommender systems are currently in use by merchants in online shopping. Amazon for example uses a recommender system to advertise products to users based on their viewing habits, purchases and likes. Data gathering is a crucial part of recommender systems and this user data is in most cases owned by the company, not the user. In most cases there is no notification to the user of when and how their data is used, sold, or hacked. Nevertheless, recommender systems have become an integral part in online shopping. Before the internet, shoppers would get recommendations from store employees when they physically went to purchase goods. A recommender system seeks to do the same, but online.</w:t>
-      </w:r>
-    </w:p>
-    <w:p>
-      <w:r>
-        <w:t xml:space="preserve">A simple implementation of a recommender system that GameHaven are exploring and can showcase for this class is Collaborative Filtering. Collaborative Filtering is a method used to make recommendations to a user based on their preferences and tastes compared with a data set of many users based on how similar the users are. This method is helpful for GameHaven to recommend board games to their users based on their tastes. </w:t>
+        <w:t>GameHaven seeks to create a Recommender System that matches users to board games. Recommender systems are currently in use by merchants in online shopping. Amazon for example uses a recommender system to advertise products to users based on their viewing habits, purchases</w:t>
+      </w:r>
+      <w:r>
+        <w:t>,</w:t>
+      </w:r>
+      <w:r>
+        <w:t xml:space="preserve"> and likes. Data gathering is a crucial part of recommender systems and this user data is </w:t>
+      </w:r>
+      <w:r>
+        <w:t>most often</w:t>
+      </w:r>
+      <w:r>
+        <w:t xml:space="preserve"> owned by the company, not the user. In most cases there is no notification to the user of when and how their data is used, sold, or hacked. Nevertheless, recommender systems have become an integral part in online shopping. Before the internet, shoppers would get recommendations from store employees when they physically went to purchase goods. A recommender system seeks to do the same, but online.</w:t>
+      </w:r>
+    </w:p>
+    <w:p>
+      <w:r>
+        <w:t xml:space="preserve">A simple implementation of a recommender system that </w:t>
+      </w:r>
+      <w:proofErr w:type="spellStart"/>
+      <w:r>
+        <w:t>GameHaven</w:t>
+      </w:r>
+      <w:proofErr w:type="spellEnd"/>
+      <w:r>
+        <w:t xml:space="preserve"> </w:t>
+      </w:r>
+      <w:r>
+        <w:t>is</w:t>
+      </w:r>
+      <w:r>
+        <w:t xml:space="preserve"> exploring and can showcase for this class is Collaborative Filtering. Collaborative Filtering is a method used to make recommendations to a user based on their preferences and tastes compared with a data set of many users based on how similar the users are. This method is helpful for GameHaven to recommend board games to their users based on their tastes. </w:t>
       </w:r>
     </w:p>
     <w:p>
@@ -5159,9 +5870,19 @@
       </w:r>
     </w:p>
     <w:p>
-      <w:r>
-        <w:tab/>
-        <w:t>First use SVD to determine a good rank for the user matrix, and use that value for the number of clusters.</w:t>
+      <w:pPr>
+        <w:ind w:left="720"/>
+      </w:pPr>
+      <w:r>
+        <w:t xml:space="preserve">First use SVD to determine a good rank for the user </w:t>
+      </w:r>
+      <w:proofErr w:type="gramStart"/>
+      <w:r>
+        <w:t>matrix, and</w:t>
+      </w:r>
+      <w:proofErr w:type="gramEnd"/>
+      <w:r>
+        <w:t xml:space="preserve"> use that value for the number of clusters.</w:t>
       </w:r>
     </w:p>
     <w:p>
@@ -5174,7 +5895,7 @@
         <w:ind w:left="720"/>
       </w:pPr>
       <w:r>
-        <w:t xml:space="preserve">Collaborative filtering uses a similarity function. The goal of a similarity function is to measure how similarity between vectors </w:t>
+        <w:t xml:space="preserve">Collaborative filtering uses a similarity function. The goal of a similarity function is to measure similarity between vectors </w:t>
       </w:r>
       <w:r>
         <w:rPr>
@@ -5317,7 +6038,7 @@
     </w:p>
     <w:p>
       <w:pPr>
-        <w:ind w:firstLine="720"/>
+        <w:ind w:left="720"/>
         <w:rPr>
           <w:rFonts w:eastAsiaTheme="minorEastAsia"/>
         </w:rPr>
@@ -5883,7 +6604,13 @@
       </w:r>
       <w:proofErr w:type="spellEnd"/>
       <w:r>
-        <w:t xml:space="preserve"> Nagarajan. “Content-Boosted Collaborative Filtering for Improved Recommendations “  </w:t>
+        <w:t xml:space="preserve"> Nagarajan. “Content-Boosted Collaborative Filtering for Improved Recommendations</w:t>
+      </w:r>
+      <w:r>
+        <w:t>”</w:t>
+      </w:r>
+      <w:r>
+        <w:t xml:space="preserve">  </w:t>
       </w:r>
       <w:hyperlink r:id="rId8" w:history="1">
         <w:r>
@@ -6253,7 +6980,6 @@
         <w:t>Solutions for warm-up activity</w:t>
       </w:r>
     </w:p>
-    <w:p/>
     <w:p>
       <w:pPr>
         <w:pStyle w:val="NoSpacing"/>
@@ -6356,7 +7082,6 @@
         <w:rPr>
           <w:noProof/>
         </w:rPr>
-        <w:lastRenderedPageBreak/>
         <w:drawing>
           <wp:inline distT="0" distB="0" distL="0" distR="0" wp14:anchorId="72363300" wp14:editId="244F821C">
             <wp:extent cx="3474720" cy="3474720"/>
@@ -6410,6 +7135,7 @@
         <w:spacing w:after="120"/>
       </w:pPr>
       <w:r>
+        <w:lastRenderedPageBreak/>
         <w:t>As can be seen, randomly selected centroids will not necessarily be distributed evenly among the clusters. This might result in more iterations necessary for convergence and perhaps “incorrect” assignment of the clusters as the algorithm finds a local minimum.</w:t>
       </w:r>
     </w:p>
@@ -6450,7 +7176,6 @@
         <w:rPr>
           <w:noProof/>
         </w:rPr>
-        <w:lastRenderedPageBreak/>
         <w:drawing>
           <wp:inline distT="0" distB="0" distL="0" distR="0" wp14:anchorId="193F306F" wp14:editId="2831D802">
             <wp:extent cx="3474720" cy="3474720"/>
@@ -10190,6 +10915,7 @@
   </w:style>
   <w:style w:type="paragraph" w:styleId="NoSpacing">
     <w:name w:val="No Spacing"/>
+    <w:link w:val="NoSpacingChar"/>
     <w:uiPriority w:val="1"/>
     <w:qFormat/>
     <w:rsid w:val="00A10748"/>
@@ -10317,6 +11043,13 @@
       <w:color w:val="605E5C"/>
       <w:shd w:val="clear" w:color="auto" w:fill="E1DFDD"/>
     </w:rPr>
+  </w:style>
+  <w:style w:type="character" w:customStyle="1" w:styleId="NoSpacingChar">
+    <w:name w:val="No Spacing Char"/>
+    <w:basedOn w:val="DefaultParagraphFont"/>
+    <w:link w:val="NoSpacing"/>
+    <w:uiPriority w:val="1"/>
+    <w:rsid w:val="00D808AE"/>
   </w:style>
 </w:styles>
 </file>

</xml_diff>